<commit_message>
Awaiting Connection Mode added to specification
</commit_message>
<xml_diff>
--- a/Documentation/InitialSpec.docx
+++ b/Documentation/InitialSpec.docx
@@ -63,7 +63,17 @@
     </w:p>
     <w:p>
       <w:r>
-        <w:t>Format Correct – boolean, message passes format check</w:t>
+        <w:t xml:space="preserve">Format Correct – </w:t>
+      </w:r>
+      <w:proofErr w:type="spellStart"/>
+      <w:proofErr w:type="gramStart"/>
+      <w:r>
+        <w:t>boolean</w:t>
+      </w:r>
+      <w:proofErr w:type="spellEnd"/>
+      <w:proofErr w:type="gramEnd"/>
+      <w:r>
+        <w:t>, message passes format check</w:t>
       </w:r>
     </w:p>
     <w:p>
@@ -115,8 +125,13 @@
       <w:r>
         <w:t xml:space="preserve">Laura: </w:t>
       </w:r>
-      <w:r>
-        <w:t xml:space="preserve">Awaiting Connection </w:t>
+      <w:proofErr w:type="gramStart"/>
+      <w:r>
+        <w:t>Awaiting</w:t>
+      </w:r>
+      <w:proofErr w:type="gramEnd"/>
+      <w:r>
+        <w:t xml:space="preserve"> Connection </w:t>
       </w:r>
       <w:r>
         <w:t>(connection lost)</w:t>
@@ -131,8 +146,13 @@
       </w:r>
     </w:p>
     <w:p>
-      <w:r>
-        <w:t xml:space="preserve">Jireh: </w:t>
+      <w:proofErr w:type="spellStart"/>
+      <w:r>
+        <w:t>Jireh</w:t>
+      </w:r>
+      <w:proofErr w:type="spellEnd"/>
+      <w:r>
+        <w:t xml:space="preserve">: </w:t>
       </w:r>
       <w:r>
         <w:t>No</w:t>
@@ -154,9 +174,13 @@
       </w:r>
     </w:p>
     <w:p>
+      <w:proofErr w:type="spellStart"/>
+      <w:proofErr w:type="gramStart"/>
       <w:r>
         <w:t>keyPressed</w:t>
       </w:r>
+      <w:proofErr w:type="spellEnd"/>
+      <w:proofErr w:type="gramEnd"/>
     </w:p>
     <w:p/>
     <w:p/>
@@ -194,6 +218,92 @@
         <w:t>Follow line – set line before or after clicking button</w:t>
       </w:r>
     </w:p>
+    <w:p/>
+    <w:p>
+      <w:pPr>
+        <w:rPr>
+          <w:b/>
+        </w:rPr>
+      </w:pPr>
+      <w:r>
+        <w:rPr>
+          <w:b/>
+        </w:rPr>
+        <w:t>Mode:</w:t>
+      </w:r>
+    </w:p>
+    <w:p>
+      <w:pPr>
+        <w:rPr>
+          <w:b/>
+        </w:rPr>
+      </w:pPr>
+      <w:r>
+        <w:rPr>
+          <w:b/>
+        </w:rPr>
+        <w:t>Awaiting Connection</w:t>
+      </w:r>
+    </w:p>
+    <w:p/>
+    <w:p>
+      <w:r>
+        <w:t>Events:</w:t>
+      </w:r>
+    </w:p>
+    <w:p>
+      <w:r>
+        <w:t>Connection Received: Base computer connected to robot computer</w:t>
+      </w:r>
+    </w:p>
+    <w:p>
+      <w:pPr>
+        <w:ind w:firstLine="720"/>
+      </w:pPr>
+      <w:r>
+        <w:t>-</w:t>
+      </w:r>
+      <w:proofErr w:type="gramStart"/>
+      <w:r>
+        <w:t>change</w:t>
+      </w:r>
+      <w:proofErr w:type="gramEnd"/>
+      <w:r>
+        <w:t xml:space="preserve"> from Awaiting Connection Mode to Normal Mode</w:t>
+      </w:r>
+    </w:p>
+    <w:p>
+      <w:r>
+        <w:t xml:space="preserve">Connection Lost: Base computer does not receive connection to robot computer (turned off or timed out) </w:t>
+      </w:r>
+    </w:p>
+    <w:p>
+      <w:pPr>
+        <w:ind w:firstLine="720"/>
+      </w:pPr>
+      <w:r>
+        <w:t>-</w:t>
+      </w:r>
+      <w:proofErr w:type="gramStart"/>
+      <w:r>
+        <w:t>change</w:t>
+      </w:r>
+      <w:proofErr w:type="gramEnd"/>
+      <w:r>
+        <w:t xml:space="preserve"> from Awaiting Connection Mode to No Connection Mode</w:t>
+      </w:r>
+    </w:p>
+    <w:p/>
+    <w:p>
+      <w:r>
+        <w:t>Macros:</w:t>
+      </w:r>
+      <w:r>
+        <w:br/>
+        <w:t>Connection</w:t>
+      </w:r>
+    </w:p>
+    <w:p/>
     <w:sectPr>
       <w:pgSz w:w="12240" w:h="15840"/>
       <w:pgMar w:top="1440" w:right="1800" w:bottom="1440" w:left="1800" w:gutter="0"/>

</xml_diff>

<commit_message>
awaiting connection spec updated
</commit_message>
<xml_diff>
--- a/Documentation/InitialSpec.docx
+++ b/Documentation/InitialSpec.docx
@@ -257,6 +257,25 @@
       </w:r>
     </w:p>
     <w:p>
+      <w:r>
+        <w:tab/>
+        <w:t xml:space="preserve">Condition: </w:t>
+      </w:r>
+      <w:proofErr w:type="gramStart"/>
+      <w:r>
+        <w:t>@T(</w:t>
+      </w:r>
+      <w:proofErr w:type="spellStart"/>
+      <w:proofErr w:type="gramEnd"/>
+      <w:r>
+        <w:t>connection_received</w:t>
+      </w:r>
+      <w:proofErr w:type="spellEnd"/>
+      <w:r>
+        <w:t>)</w:t>
+      </w:r>
+    </w:p>
+    <w:p>
       <w:pPr>
         <w:ind w:firstLine="720"/>
       </w:pPr>
@@ -275,6 +294,12 @@
     <w:p>
       <w:r>
         <w:t xml:space="preserve">Connection Lost: Base computer does not receive connection to robot computer (turned off or timed out) </w:t>
+      </w:r>
+    </w:p>
+    <w:p>
+      <w:r>
+        <w:tab/>
+        <w:t>Condition: @F(connection_received)</w:t>
       </w:r>
     </w:p>
     <w:p>

</xml_diff>